<commit_message>
Updated First presentation requirements
</commit_message>
<xml_diff>
--- a/9_17_2015_First presentation Topics.docx
+++ b/9_17_2015_First presentation Topics.docx
@@ -63,6 +63,18 @@
       <w:pPr>
         <w:shd w:val="clear" w:color="auto" w:fill="FFFFFF"/>
         <w:spacing w:after="0" w:line="240" w:lineRule="auto"/>
+        <w:rPr>
+          <w:rFonts w:eastAsia="Times New Roman" w:cs="Times New Roman"/>
+          <w:color w:val="222222"/>
+          <w:sz w:val="24"/>
+          <w:szCs w:val="24"/>
+        </w:rPr>
+      </w:pPr>
+    </w:p>
+    <w:p>
+      <w:pPr>
+        <w:shd w:val="clear" w:color="auto" w:fill="FFFFFF"/>
+        <w:spacing w:after="0" w:line="240" w:lineRule="auto"/>
         <w:jc w:val="both"/>
         <w:rPr>
           <w:rFonts w:eastAsia="Times New Roman" w:cs="Times New Roman"/>
@@ -78,7 +90,7 @@
           <w:sz w:val="24"/>
           <w:szCs w:val="24"/>
         </w:rPr>
-        <w:t>   A C</w:t>
+        <w:t>A C</w:t>
       </w:r>
       <w:r>
         <w:rPr>
@@ -167,6 +179,15 @@
         </w:rPr>
         <w:t>(1 standard deviation)</w:t>
       </w:r>
+      <w:r>
+        <w:rPr>
+          <w:rFonts w:eastAsia="Times New Roman" w:cs="Arial"/>
+          <w:color w:val="222222"/>
+          <w:sz w:val="24"/>
+          <w:szCs w:val="24"/>
+        </w:rPr>
+        <w:t xml:space="preserve"> </w:t>
+      </w:r>
     </w:p>
     <w:p>
       <w:pPr>
@@ -276,13 +297,34 @@
       <w:pPr>
         <w:shd w:val="clear" w:color="auto" w:fill="FFFFFF"/>
         <w:spacing w:after="0" w:line="240" w:lineRule="auto"/>
-        <w:rPr>
-          <w:rFonts w:eastAsia="Times New Roman" w:cs="Arial"/>
-          <w:color w:val="222222"/>
-          <w:sz w:val="24"/>
-          <w:szCs w:val="24"/>
-        </w:rPr>
-      </w:pPr>
+        <w:ind w:left="765" w:hanging="360"/>
+        <w:jc w:val="both"/>
+        <w:rPr>
+          <w:rFonts w:eastAsia="Times New Roman" w:cs="Arial"/>
+          <w:color w:val="222222"/>
+          <w:sz w:val="24"/>
+          <w:szCs w:val="24"/>
+        </w:rPr>
+      </w:pPr>
+      <w:r>
+        <w:rPr>
+          <w:rFonts w:eastAsia="Times New Roman" w:cs="Arial"/>
+          <w:color w:val="222222"/>
+          <w:sz w:val="24"/>
+          <w:szCs w:val="24"/>
+        </w:rPr>
+        <w:t>4.</w:t>
+      </w:r>
+      <w:r>
+        <w:rPr>
+          <w:rFonts w:eastAsia="Times New Roman" w:cs="Arial"/>
+          <w:color w:val="222222"/>
+          <w:sz w:val="24"/>
+          <w:szCs w:val="24"/>
+        </w:rPr>
+        <w:tab/>
+        <w:t xml:space="preserve">   HASP must receive a predefined power requirement.</w:t>
+      </w:r>
     </w:p>
     <w:p>
       <w:pPr>
@@ -295,10 +337,17 @@
           <w:szCs w:val="24"/>
         </w:rPr>
       </w:pPr>
-      <w:r>
-        <w:rPr>
-          <w:rFonts w:eastAsia="Times New Roman" w:cs="Arial"/>
-          <w:color w:val="222222"/>
+    </w:p>
+    <w:p>
+      <w:pPr>
+        <w:pStyle w:val="NoSpacing"/>
+        <w:rPr>
+          <w:sz w:val="24"/>
+          <w:szCs w:val="24"/>
+        </w:rPr>
+      </w:pPr>
+      <w:r>
+        <w:rPr>
           <w:sz w:val="24"/>
           <w:szCs w:val="24"/>
         </w:rPr>
@@ -307,22 +356,16 @@
     </w:p>
     <w:p>
       <w:pPr>
-        <w:pStyle w:val="ListParagraph"/>
-        <w:numPr>
-          <w:ilvl w:val="0"/>
-          <w:numId w:val="1"/>
-        </w:numPr>
-        <w:shd w:val="clear" w:color="auto" w:fill="FFFFFF"/>
-        <w:spacing w:after="0"/>
-        <w:rPr>
-          <w:rFonts w:asciiTheme="minorHAnsi" w:hAnsiTheme="minorHAnsi" w:cs="Arial"/>
-          <w:color w:val="222222"/>
-        </w:rPr>
-      </w:pPr>
-      <w:r>
-        <w:rPr>
-          <w:rFonts w:asciiTheme="minorHAnsi" w:hAnsiTheme="minorHAnsi" w:cs="Arial"/>
-          <w:color w:val="222222"/>
+        <w:pStyle w:val="NoSpacing"/>
+        <w:rPr>
+          <w:sz w:val="24"/>
+          <w:szCs w:val="24"/>
+        </w:rPr>
+      </w:pPr>
+      <w:r>
+        <w:rPr>
+          <w:sz w:val="24"/>
+          <w:szCs w:val="24"/>
         </w:rPr>
         <w:t>The CubeSat must contain:</w:t>
       </w:r>
@@ -346,539 +389,491 @@
           <w:rFonts w:asciiTheme="minorHAnsi" w:hAnsiTheme="minorHAnsi" w:cs="Arial"/>
           <w:color w:val="222222"/>
         </w:rPr>
-        <w:t>HASP experiment payload</w:t>
-      </w:r>
-    </w:p>
-    <w:p>
-      <w:pPr>
-        <w:pStyle w:val="ListParagraph"/>
-        <w:numPr>
-          <w:ilvl w:val="1"/>
-          <w:numId w:val="1"/>
-        </w:numPr>
-        <w:shd w:val="clear" w:color="auto" w:fill="FFFFFF"/>
-        <w:spacing w:after="0"/>
-        <w:rPr>
-          <w:rFonts w:asciiTheme="minorHAnsi" w:hAnsiTheme="minorHAnsi" w:cs="Arial"/>
-          <w:color w:val="222222"/>
-        </w:rPr>
-      </w:pPr>
-      <w:r>
-        <w:rPr>
-          <w:rFonts w:asciiTheme="minorHAnsi" w:hAnsiTheme="minorHAnsi" w:cs="Arial"/>
-          <w:color w:val="222222"/>
-        </w:rPr>
-        <w:t>Power and power management hardware</w:t>
-      </w:r>
-    </w:p>
-    <w:p>
-      <w:pPr>
-        <w:pStyle w:val="ListParagraph"/>
-        <w:numPr>
-          <w:ilvl w:val="2"/>
-          <w:numId w:val="1"/>
-        </w:numPr>
-        <w:shd w:val="clear" w:color="auto" w:fill="FFFFFF"/>
-        <w:spacing w:after="0"/>
-        <w:rPr>
-          <w:rFonts w:asciiTheme="minorHAnsi" w:hAnsiTheme="minorHAnsi" w:cs="Arial"/>
-          <w:color w:val="222222"/>
-        </w:rPr>
-      </w:pPr>
-      <w:r>
-        <w:rPr>
-          <w:rFonts w:asciiTheme="minorHAnsi" w:hAnsiTheme="minorHAnsi" w:cs="Arial"/>
-          <w:color w:val="222222"/>
-        </w:rPr>
-        <w:t>Solar Panels</w:t>
-      </w:r>
-    </w:p>
-    <w:p>
-      <w:pPr>
-        <w:pStyle w:val="ListParagraph"/>
-        <w:numPr>
-          <w:ilvl w:val="2"/>
-          <w:numId w:val="1"/>
-        </w:numPr>
-        <w:shd w:val="clear" w:color="auto" w:fill="FFFFFF"/>
-        <w:spacing w:after="0"/>
-        <w:rPr>
-          <w:rFonts w:asciiTheme="minorHAnsi" w:hAnsiTheme="minorHAnsi" w:cs="Arial"/>
-          <w:color w:val="222222"/>
-        </w:rPr>
-      </w:pPr>
-      <w:r>
-        <w:rPr>
-          <w:rFonts w:asciiTheme="minorHAnsi" w:hAnsiTheme="minorHAnsi" w:cs="Arial"/>
-          <w:color w:val="222222"/>
-        </w:rPr>
-        <w:t>Power systems control board</w:t>
-      </w:r>
-    </w:p>
-    <w:p>
-      <w:pPr>
-        <w:pStyle w:val="ListParagraph"/>
-        <w:numPr>
-          <w:ilvl w:val="2"/>
-          <w:numId w:val="1"/>
-        </w:numPr>
-        <w:shd w:val="clear" w:color="auto" w:fill="FFFFFF"/>
-        <w:spacing w:after="0"/>
-        <w:rPr>
-          <w:rFonts w:asciiTheme="minorHAnsi" w:hAnsiTheme="minorHAnsi" w:cs="Arial"/>
-          <w:color w:val="222222"/>
-        </w:rPr>
-      </w:pPr>
-      <w:r>
-        <w:rPr>
-          <w:rFonts w:asciiTheme="minorHAnsi" w:hAnsiTheme="minorHAnsi" w:cs="Arial"/>
-          <w:color w:val="222222"/>
-        </w:rPr>
-        <w:t>Battery systems</w:t>
-      </w:r>
-    </w:p>
-    <w:p>
-      <w:pPr>
-        <w:pStyle w:val="ListParagraph"/>
-        <w:numPr>
-          <w:ilvl w:val="1"/>
-          <w:numId w:val="1"/>
-        </w:numPr>
-        <w:shd w:val="clear" w:color="auto" w:fill="FFFFFF"/>
-        <w:spacing w:after="0"/>
-        <w:rPr>
-          <w:rFonts w:asciiTheme="minorHAnsi" w:hAnsiTheme="minorHAnsi" w:cs="Arial"/>
-          <w:color w:val="222222"/>
-        </w:rPr>
-      </w:pPr>
-      <w:r>
-        <w:rPr>
-          <w:rFonts w:asciiTheme="minorHAnsi" w:hAnsiTheme="minorHAnsi" w:cs="Arial"/>
-          <w:color w:val="222222"/>
-        </w:rPr>
-        <w:t>Attitude determination and Control Hardware</w:t>
-      </w:r>
-    </w:p>
-    <w:p>
-      <w:pPr>
-        <w:pStyle w:val="ListParagraph"/>
-        <w:numPr>
-          <w:ilvl w:val="2"/>
-          <w:numId w:val="1"/>
-        </w:numPr>
-        <w:shd w:val="clear" w:color="auto" w:fill="FFFFFF"/>
-        <w:spacing w:after="0"/>
-        <w:rPr>
-          <w:rFonts w:asciiTheme="minorHAnsi" w:hAnsiTheme="minorHAnsi" w:cs="Arial"/>
-          <w:color w:val="222222"/>
-        </w:rPr>
-      </w:pPr>
-      <w:r>
-        <w:rPr>
-          <w:rFonts w:asciiTheme="minorHAnsi" w:hAnsiTheme="minorHAnsi" w:cs="Arial"/>
-          <w:color w:val="222222"/>
-        </w:rPr>
-        <w:t>Horizon/</w:t>
-      </w:r>
-      <w:r>
-        <w:rPr>
-          <w:rFonts w:asciiTheme="minorHAnsi" w:hAnsiTheme="minorHAnsi" w:cs="Arial"/>
-          <w:color w:val="222222"/>
-        </w:rPr>
-        <w:t>Magnetic</w:t>
-      </w:r>
-      <w:r>
-        <w:rPr>
-          <w:rFonts w:asciiTheme="minorHAnsi" w:hAnsiTheme="minorHAnsi" w:cs="Arial"/>
-          <w:color w:val="222222"/>
-        </w:rPr>
-        <w:t>/Sun sensor system (to be determined)</w:t>
-      </w:r>
-    </w:p>
-    <w:p>
-      <w:pPr>
-        <w:pStyle w:val="ListParagraph"/>
-        <w:numPr>
-          <w:ilvl w:val="2"/>
-          <w:numId w:val="1"/>
-        </w:numPr>
-        <w:shd w:val="clear" w:color="auto" w:fill="FFFFFF"/>
-        <w:spacing w:after="0"/>
-        <w:rPr>
-          <w:rFonts w:asciiTheme="minorHAnsi" w:hAnsiTheme="minorHAnsi" w:cs="Arial"/>
-          <w:color w:val="222222"/>
-        </w:rPr>
-      </w:pPr>
-      <w:proofErr w:type="spellStart"/>
-      <w:r>
-        <w:rPr>
-          <w:rFonts w:asciiTheme="minorHAnsi" w:hAnsiTheme="minorHAnsi" w:cs="Arial"/>
-          <w:color w:val="222222"/>
-        </w:rPr>
-        <w:t>Magnetorque</w:t>
-      </w:r>
-      <w:proofErr w:type="spellEnd"/>
-      <w:r>
-        <w:rPr>
-          <w:rFonts w:asciiTheme="minorHAnsi" w:hAnsiTheme="minorHAnsi" w:cs="Arial"/>
-          <w:color w:val="222222"/>
-        </w:rPr>
-        <w:t xml:space="preserve"> systems </w:t>
-      </w:r>
-    </w:p>
-    <w:p>
-      <w:pPr>
-        <w:pStyle w:val="ListParagraph"/>
-        <w:numPr>
-          <w:ilvl w:val="1"/>
-          <w:numId w:val="1"/>
-        </w:numPr>
-        <w:shd w:val="clear" w:color="auto" w:fill="FFFFFF"/>
-        <w:spacing w:after="0"/>
-        <w:rPr>
-          <w:rFonts w:asciiTheme="minorHAnsi" w:hAnsiTheme="minorHAnsi" w:cs="Arial"/>
-          <w:color w:val="222222"/>
-        </w:rPr>
-      </w:pPr>
-      <w:r>
-        <w:rPr>
-          <w:rFonts w:asciiTheme="minorHAnsi" w:hAnsiTheme="minorHAnsi" w:cs="Arial"/>
-          <w:color w:val="222222"/>
-        </w:rPr>
-        <w:t>Timing and control hardware</w:t>
-      </w:r>
-    </w:p>
-    <w:p>
-      <w:pPr>
-        <w:pStyle w:val="ListParagraph"/>
-        <w:numPr>
-          <w:ilvl w:val="2"/>
-          <w:numId w:val="1"/>
-        </w:numPr>
-        <w:shd w:val="clear" w:color="auto" w:fill="FFFFFF"/>
-        <w:spacing w:after="0"/>
-        <w:rPr>
-          <w:rFonts w:asciiTheme="minorHAnsi" w:hAnsiTheme="minorHAnsi" w:cs="Arial"/>
-          <w:color w:val="222222"/>
-        </w:rPr>
-      </w:pPr>
-      <w:r>
-        <w:rPr>
-          <w:rFonts w:asciiTheme="minorHAnsi" w:hAnsiTheme="minorHAnsi" w:cs="Arial"/>
-          <w:color w:val="222222"/>
-        </w:rPr>
-        <w:t>Atomic clock preferred, RTC or other Timer may be used</w:t>
-      </w:r>
-    </w:p>
-    <w:p>
-      <w:pPr>
-        <w:pStyle w:val="ListParagraph"/>
-        <w:numPr>
-          <w:ilvl w:val="1"/>
-          <w:numId w:val="1"/>
-        </w:numPr>
-        <w:shd w:val="clear" w:color="auto" w:fill="FFFFFF"/>
-        <w:spacing w:after="0"/>
-        <w:rPr>
-          <w:rFonts w:asciiTheme="minorHAnsi" w:hAnsiTheme="minorHAnsi" w:cs="Arial"/>
-          <w:color w:val="222222"/>
-        </w:rPr>
-      </w:pPr>
-      <w:r>
-        <w:rPr>
-          <w:rFonts w:asciiTheme="minorHAnsi" w:hAnsiTheme="minorHAnsi" w:cs="Arial"/>
-          <w:color w:val="222222"/>
-        </w:rPr>
-        <w:t>Communications systems</w:t>
-      </w:r>
-    </w:p>
-    <w:p>
-      <w:pPr>
-        <w:pStyle w:val="ListParagraph"/>
-        <w:numPr>
-          <w:ilvl w:val="2"/>
-          <w:numId w:val="1"/>
-        </w:numPr>
-        <w:shd w:val="clear" w:color="auto" w:fill="FFFFFF"/>
-        <w:spacing w:after="0"/>
-        <w:rPr>
-          <w:rFonts w:asciiTheme="minorHAnsi" w:hAnsiTheme="minorHAnsi" w:cs="Arial"/>
-          <w:color w:val="222222"/>
-        </w:rPr>
-      </w:pPr>
-      <w:r>
-        <w:rPr>
-          <w:rFonts w:asciiTheme="minorHAnsi" w:hAnsiTheme="minorHAnsi" w:cs="Arial"/>
-          <w:color w:val="222222"/>
-        </w:rPr>
-        <w:t>Radio (to be researched)</w:t>
-      </w:r>
-    </w:p>
-    <w:p>
-      <w:pPr>
-        <w:pStyle w:val="ListParagraph"/>
-        <w:numPr>
-          <w:ilvl w:val="0"/>
-          <w:numId w:val="1"/>
-        </w:numPr>
-        <w:shd w:val="clear" w:color="auto" w:fill="FFFFFF"/>
-        <w:spacing w:after="0"/>
-        <w:rPr>
-          <w:rFonts w:asciiTheme="minorHAnsi" w:hAnsiTheme="minorHAnsi" w:cs="Arial"/>
-          <w:color w:val="222222"/>
-        </w:rPr>
-      </w:pPr>
-      <w:r>
-        <w:rPr>
-          <w:rFonts w:asciiTheme="minorHAnsi" w:hAnsiTheme="minorHAnsi" w:cs="Arial"/>
-          <w:color w:val="222222"/>
-        </w:rPr>
-        <w:t>The CubeSat must remain under 6?kg</w:t>
-      </w:r>
-      <w:r>
-        <w:rPr>
-          <w:rFonts w:asciiTheme="minorHAnsi" w:hAnsiTheme="minorHAnsi" w:cs="Arial"/>
-          <w:color w:val="222222"/>
-        </w:rPr>
-        <w:t xml:space="preserve"> ( REQUIREMENTS DOCS STATE 4kg!!!)</w:t>
-      </w:r>
-    </w:p>
-    <w:p>
-      <w:pPr>
-        <w:pStyle w:val="ListParagraph"/>
-        <w:numPr>
-          <w:ilvl w:val="0"/>
-          <w:numId w:val="1"/>
-        </w:numPr>
-        <w:shd w:val="clear" w:color="auto" w:fill="FFFFFF"/>
-        <w:spacing w:after="0"/>
-        <w:rPr>
-          <w:rFonts w:asciiTheme="minorHAnsi" w:hAnsiTheme="minorHAnsi" w:cs="Arial"/>
-          <w:color w:val="222222"/>
-        </w:rPr>
-      </w:pPr>
-      <w:r>
-        <w:rPr>
-          <w:rFonts w:asciiTheme="minorHAnsi" w:hAnsiTheme="minorHAnsi" w:cs="Arial"/>
-          <w:color w:val="222222"/>
-        </w:rPr>
-        <w:t xml:space="preserve">The Hardware we implement must not interfere either electronically, or magnetically with the data collection of the HASP detectors. </w:t>
-      </w:r>
-    </w:p>
-    <w:p>
-      <w:pPr>
-        <w:pStyle w:val="ListParagraph"/>
-        <w:numPr>
-          <w:ilvl w:val="1"/>
-          <w:numId w:val="1"/>
-        </w:numPr>
-        <w:shd w:val="clear" w:color="auto" w:fill="FFFFFF"/>
-        <w:spacing w:after="0"/>
-        <w:rPr>
-          <w:rFonts w:asciiTheme="minorHAnsi" w:hAnsiTheme="minorHAnsi" w:cs="Arial"/>
-          <w:color w:val="222222"/>
-        </w:rPr>
-      </w:pPr>
-      <w:r>
-        <w:rPr>
-          <w:rFonts w:asciiTheme="minorHAnsi" w:hAnsiTheme="minorHAnsi" w:cs="Arial"/>
-          <w:color w:val="222222"/>
-        </w:rPr>
-        <w:t xml:space="preserve">Magnetic shielding </w:t>
-      </w:r>
-    </w:p>
-    <w:p>
-      <w:pPr>
-        <w:pStyle w:val="ListParagraph"/>
-        <w:numPr>
-          <w:ilvl w:val="1"/>
-          <w:numId w:val="1"/>
-        </w:numPr>
-        <w:shd w:val="clear" w:color="auto" w:fill="FFFFFF"/>
-        <w:spacing w:after="0"/>
-        <w:rPr>
-          <w:rFonts w:asciiTheme="minorHAnsi" w:hAnsiTheme="minorHAnsi" w:cs="Arial"/>
-          <w:color w:val="222222"/>
-        </w:rPr>
-      </w:pPr>
-      <w:r>
-        <w:rPr>
-          <w:rFonts w:asciiTheme="minorHAnsi" w:hAnsiTheme="minorHAnsi" w:cs="Arial"/>
-          <w:color w:val="222222"/>
-        </w:rPr>
-        <w:t>Electrostatic shielding</w:t>
-      </w:r>
-    </w:p>
-    <w:p>
-      <w:pPr>
-        <w:pStyle w:val="ListParagraph"/>
-        <w:numPr>
-          <w:ilvl w:val="0"/>
-          <w:numId w:val="1"/>
-        </w:numPr>
-        <w:shd w:val="clear" w:color="auto" w:fill="FFFFFF"/>
-        <w:spacing w:after="0"/>
-        <w:rPr>
-          <w:rFonts w:asciiTheme="minorHAnsi" w:hAnsiTheme="minorHAnsi" w:cs="Arial"/>
-          <w:color w:val="222222"/>
-        </w:rPr>
-      </w:pPr>
-      <w:r>
-        <w:rPr>
-          <w:rFonts w:asciiTheme="minorHAnsi" w:hAnsiTheme="minorHAnsi" w:cs="Arial"/>
-          <w:color w:val="222222"/>
-        </w:rPr>
-        <w:t>If possible, and at no detriment to the HASP experiment, we may be able to Share data hardware (</w:t>
-      </w:r>
-      <w:proofErr w:type="spellStart"/>
-      <w:r>
-        <w:rPr>
-          <w:rFonts w:asciiTheme="minorHAnsi" w:hAnsiTheme="minorHAnsi" w:cs="Arial"/>
-          <w:color w:val="222222"/>
-        </w:rPr>
-        <w:t>ie</w:t>
-      </w:r>
-      <w:proofErr w:type="spellEnd"/>
-      <w:r>
-        <w:rPr>
-          <w:rFonts w:asciiTheme="minorHAnsi" w:hAnsiTheme="minorHAnsi" w:cs="Arial"/>
-          <w:color w:val="222222"/>
-        </w:rPr>
-        <w:t xml:space="preserve">. GPS, IMU, ATOMIC Clock data with the HASP module to streamline CubeSat system. </w:t>
-      </w:r>
-    </w:p>
-    <w:p>
-      <w:pPr>
-        <w:pStyle w:val="ListParagraph"/>
-        <w:numPr>
-          <w:ilvl w:val="1"/>
-          <w:numId w:val="1"/>
-        </w:numPr>
-        <w:shd w:val="clear" w:color="auto" w:fill="FFFFFF"/>
-        <w:spacing w:after="0"/>
-        <w:rPr>
-          <w:rFonts w:asciiTheme="minorHAnsi" w:hAnsiTheme="minorHAnsi" w:cs="Arial"/>
-          <w:color w:val="222222"/>
-        </w:rPr>
-      </w:pPr>
-      <w:r>
-        <w:rPr>
-          <w:rFonts w:asciiTheme="minorHAnsi" w:hAnsiTheme="minorHAnsi" w:cs="Arial"/>
-          <w:color w:val="222222"/>
-        </w:rPr>
-        <w:t>This would exclude the use of redundant hardware unless absolutely necessary for experimental purposes.</w:t>
-      </w:r>
-    </w:p>
-    <w:p>
-      <w:pPr>
-        <w:pStyle w:val="ListParagraph"/>
-        <w:numPr>
-          <w:ilvl w:val="0"/>
-          <w:numId w:val="1"/>
-        </w:numPr>
-        <w:shd w:val="clear" w:color="auto" w:fill="FFFFFF"/>
-        <w:spacing w:after="0"/>
-        <w:rPr>
-          <w:rFonts w:asciiTheme="minorHAnsi" w:hAnsiTheme="minorHAnsi" w:cs="Arial"/>
-          <w:color w:val="222222"/>
-        </w:rPr>
-      </w:pPr>
-      <w:r>
-        <w:rPr>
-          <w:rFonts w:asciiTheme="minorHAnsi" w:hAnsiTheme="minorHAnsi" w:cs="Arial"/>
-          <w:color w:val="222222"/>
-        </w:rPr>
-        <w:t>We need to create/acquire a testing environment suitable for the following:</w:t>
-      </w:r>
-    </w:p>
-    <w:p>
-      <w:pPr>
-        <w:pStyle w:val="ListParagraph"/>
-        <w:numPr>
-          <w:ilvl w:val="1"/>
-          <w:numId w:val="1"/>
-        </w:numPr>
-        <w:shd w:val="clear" w:color="auto" w:fill="FFFFFF"/>
-        <w:spacing w:after="0"/>
-        <w:rPr>
-          <w:rFonts w:asciiTheme="minorHAnsi" w:hAnsiTheme="minorHAnsi" w:cs="Arial"/>
-          <w:color w:val="222222"/>
-        </w:rPr>
-      </w:pPr>
-      <w:r>
-        <w:rPr>
-          <w:rFonts w:asciiTheme="minorHAnsi" w:hAnsiTheme="minorHAnsi" w:cs="Arial"/>
-          <w:color w:val="222222"/>
-        </w:rPr>
-        <w:t>Testing attitude solution, rates, accuracy</w:t>
-      </w:r>
-    </w:p>
-    <w:p>
-      <w:pPr>
-        <w:pStyle w:val="ListParagraph"/>
-        <w:numPr>
-          <w:ilvl w:val="1"/>
-          <w:numId w:val="1"/>
-        </w:numPr>
-        <w:shd w:val="clear" w:color="auto" w:fill="FFFFFF"/>
-        <w:spacing w:after="0"/>
-        <w:rPr>
-          <w:rFonts w:asciiTheme="minorHAnsi" w:hAnsiTheme="minorHAnsi" w:cs="Arial"/>
-          <w:color w:val="222222"/>
-        </w:rPr>
-      </w:pPr>
-      <w:r>
-        <w:rPr>
-          <w:rFonts w:asciiTheme="minorHAnsi" w:hAnsiTheme="minorHAnsi" w:cs="Arial"/>
-          <w:color w:val="222222"/>
-        </w:rPr>
-        <w:t xml:space="preserve">Vibration testing simulating launch </w:t>
-      </w:r>
-      <w:proofErr w:type="spellStart"/>
-      <w:r>
-        <w:rPr>
-          <w:rFonts w:asciiTheme="minorHAnsi" w:hAnsiTheme="minorHAnsi" w:cs="Arial"/>
-          <w:color w:val="222222"/>
-        </w:rPr>
-        <w:t>charachteristics</w:t>
-      </w:r>
-      <w:proofErr w:type="spellEnd"/>
-    </w:p>
-    <w:p>
-      <w:pPr>
-        <w:pStyle w:val="ListParagraph"/>
-        <w:numPr>
-          <w:ilvl w:val="1"/>
-          <w:numId w:val="1"/>
-        </w:numPr>
-        <w:shd w:val="clear" w:color="auto" w:fill="FFFFFF"/>
-        <w:spacing w:after="0"/>
-        <w:rPr>
-          <w:rFonts w:asciiTheme="minorHAnsi" w:hAnsiTheme="minorHAnsi" w:cs="Arial"/>
-          <w:color w:val="222222"/>
-        </w:rPr>
-      </w:pPr>
-      <w:r>
-        <w:rPr>
-          <w:rFonts w:asciiTheme="minorHAnsi" w:hAnsiTheme="minorHAnsi" w:cs="Arial"/>
-          <w:color w:val="222222"/>
-        </w:rPr>
-        <w:t>Thermal/vacuum properties that simulate LEO environment</w:t>
-      </w:r>
-    </w:p>
-    <w:p>
-      <w:pPr>
-        <w:pStyle w:val="ListParagraph"/>
-        <w:shd w:val="clear" w:color="auto" w:fill="FFFFFF"/>
-        <w:spacing w:after="0"/>
-        <w:ind w:left="1440"/>
-        <w:rPr>
-          <w:rFonts w:asciiTheme="minorHAnsi" w:hAnsiTheme="minorHAnsi" w:cs="Arial"/>
-          <w:color w:val="222222"/>
-        </w:rPr>
-      </w:pPr>
+        <w:t>HASP experiment</w:t>
+      </w:r>
+      <w:r>
+        <w:rPr>
+          <w:rFonts w:asciiTheme="minorHAnsi" w:hAnsiTheme="minorHAnsi" w:cs="Arial"/>
+          <w:color w:val="222222"/>
+        </w:rPr>
+        <w:t xml:space="preserve"> payload</w:t>
+      </w:r>
       <w:bookmarkStart w:id="0" w:name="_GoBack"/>
       <w:bookmarkEnd w:id="0"/>
+    </w:p>
+    <w:p>
+      <w:pPr>
+        <w:pStyle w:val="ListParagraph"/>
+        <w:numPr>
+          <w:ilvl w:val="1"/>
+          <w:numId w:val="1"/>
+        </w:numPr>
+        <w:shd w:val="clear" w:color="auto" w:fill="FFFFFF"/>
+        <w:spacing w:after="0"/>
+        <w:rPr>
+          <w:rFonts w:asciiTheme="minorHAnsi" w:hAnsiTheme="minorHAnsi" w:cs="Arial"/>
+          <w:color w:val="222222"/>
+        </w:rPr>
+      </w:pPr>
+      <w:r>
+        <w:rPr>
+          <w:rFonts w:asciiTheme="minorHAnsi" w:hAnsiTheme="minorHAnsi" w:cs="Arial"/>
+          <w:color w:val="222222"/>
+        </w:rPr>
+        <w:t>Power and power management hardware</w:t>
+      </w:r>
+    </w:p>
+    <w:p>
+      <w:pPr>
+        <w:pStyle w:val="ListParagraph"/>
+        <w:numPr>
+          <w:ilvl w:val="2"/>
+          <w:numId w:val="1"/>
+        </w:numPr>
+        <w:shd w:val="clear" w:color="auto" w:fill="FFFFFF"/>
+        <w:spacing w:after="0"/>
+        <w:rPr>
+          <w:rFonts w:asciiTheme="minorHAnsi" w:hAnsiTheme="minorHAnsi" w:cs="Arial"/>
+          <w:color w:val="222222"/>
+        </w:rPr>
+      </w:pPr>
+      <w:r>
+        <w:rPr>
+          <w:rFonts w:asciiTheme="minorHAnsi" w:hAnsiTheme="minorHAnsi" w:cs="Arial"/>
+          <w:color w:val="222222"/>
+        </w:rPr>
+        <w:t>Solar Panels</w:t>
+      </w:r>
+    </w:p>
+    <w:p>
+      <w:pPr>
+        <w:pStyle w:val="ListParagraph"/>
+        <w:numPr>
+          <w:ilvl w:val="2"/>
+          <w:numId w:val="1"/>
+        </w:numPr>
+        <w:shd w:val="clear" w:color="auto" w:fill="FFFFFF"/>
+        <w:spacing w:after="0"/>
+        <w:rPr>
+          <w:rFonts w:asciiTheme="minorHAnsi" w:hAnsiTheme="minorHAnsi" w:cs="Arial"/>
+          <w:color w:val="222222"/>
+        </w:rPr>
+      </w:pPr>
+      <w:r>
+        <w:rPr>
+          <w:rFonts w:asciiTheme="minorHAnsi" w:hAnsiTheme="minorHAnsi" w:cs="Arial"/>
+          <w:color w:val="222222"/>
+        </w:rPr>
+        <w:t>Power systems control board</w:t>
+      </w:r>
+    </w:p>
+    <w:p>
+      <w:pPr>
+        <w:pStyle w:val="ListParagraph"/>
+        <w:numPr>
+          <w:ilvl w:val="2"/>
+          <w:numId w:val="1"/>
+        </w:numPr>
+        <w:shd w:val="clear" w:color="auto" w:fill="FFFFFF"/>
+        <w:spacing w:after="0"/>
+        <w:rPr>
+          <w:rFonts w:asciiTheme="minorHAnsi" w:hAnsiTheme="minorHAnsi" w:cs="Arial"/>
+          <w:color w:val="222222"/>
+        </w:rPr>
+      </w:pPr>
+      <w:r>
+        <w:rPr>
+          <w:rFonts w:asciiTheme="minorHAnsi" w:hAnsiTheme="minorHAnsi" w:cs="Arial"/>
+          <w:color w:val="222222"/>
+        </w:rPr>
+        <w:t>Battery systems</w:t>
+      </w:r>
+    </w:p>
+    <w:p>
+      <w:pPr>
+        <w:pStyle w:val="ListParagraph"/>
+        <w:numPr>
+          <w:ilvl w:val="1"/>
+          <w:numId w:val="1"/>
+        </w:numPr>
+        <w:shd w:val="clear" w:color="auto" w:fill="FFFFFF"/>
+        <w:spacing w:after="0"/>
+        <w:rPr>
+          <w:rFonts w:asciiTheme="minorHAnsi" w:hAnsiTheme="minorHAnsi" w:cs="Arial"/>
+          <w:color w:val="222222"/>
+        </w:rPr>
+      </w:pPr>
+      <w:r>
+        <w:rPr>
+          <w:rFonts w:asciiTheme="minorHAnsi" w:hAnsiTheme="minorHAnsi" w:cs="Arial"/>
+          <w:color w:val="222222"/>
+        </w:rPr>
+        <w:t>Attitude determination and Control Hardware</w:t>
+      </w:r>
+    </w:p>
+    <w:p>
+      <w:pPr>
+        <w:pStyle w:val="ListParagraph"/>
+        <w:numPr>
+          <w:ilvl w:val="2"/>
+          <w:numId w:val="1"/>
+        </w:numPr>
+        <w:shd w:val="clear" w:color="auto" w:fill="FFFFFF"/>
+        <w:spacing w:after="0"/>
+        <w:rPr>
+          <w:rFonts w:asciiTheme="minorHAnsi" w:hAnsiTheme="minorHAnsi" w:cs="Arial"/>
+          <w:color w:val="222222"/>
+        </w:rPr>
+      </w:pPr>
+      <w:r>
+        <w:rPr>
+          <w:rFonts w:asciiTheme="minorHAnsi" w:hAnsiTheme="minorHAnsi" w:cs="Arial"/>
+          <w:color w:val="222222"/>
+        </w:rPr>
+        <w:t>Horizon/</w:t>
+      </w:r>
+      <w:r>
+        <w:rPr>
+          <w:rFonts w:asciiTheme="minorHAnsi" w:hAnsiTheme="minorHAnsi" w:cs="Arial"/>
+          <w:color w:val="222222"/>
+        </w:rPr>
+        <w:t>Magnetic</w:t>
+      </w:r>
+      <w:r>
+        <w:rPr>
+          <w:rFonts w:asciiTheme="minorHAnsi" w:hAnsiTheme="minorHAnsi" w:cs="Arial"/>
+          <w:color w:val="222222"/>
+        </w:rPr>
+        <w:t xml:space="preserve">/Sun sensor system (to be determined) </w:t>
+      </w:r>
+    </w:p>
+    <w:p>
+      <w:pPr>
+        <w:pStyle w:val="ListParagraph"/>
+        <w:numPr>
+          <w:ilvl w:val="1"/>
+          <w:numId w:val="1"/>
+        </w:numPr>
+        <w:shd w:val="clear" w:color="auto" w:fill="FFFFFF"/>
+        <w:spacing w:after="0"/>
+        <w:rPr>
+          <w:rFonts w:asciiTheme="minorHAnsi" w:hAnsiTheme="minorHAnsi" w:cs="Arial"/>
+          <w:color w:val="222222"/>
+        </w:rPr>
+      </w:pPr>
+      <w:r>
+        <w:rPr>
+          <w:rFonts w:asciiTheme="minorHAnsi" w:hAnsiTheme="minorHAnsi" w:cs="Arial"/>
+          <w:color w:val="222222"/>
+        </w:rPr>
+        <w:t>Timing and control hardware</w:t>
+      </w:r>
+    </w:p>
+    <w:p>
+      <w:pPr>
+        <w:pStyle w:val="ListParagraph"/>
+        <w:numPr>
+          <w:ilvl w:val="2"/>
+          <w:numId w:val="1"/>
+        </w:numPr>
+        <w:shd w:val="clear" w:color="auto" w:fill="FFFFFF"/>
+        <w:spacing w:after="0"/>
+        <w:rPr>
+          <w:rFonts w:asciiTheme="minorHAnsi" w:hAnsiTheme="minorHAnsi" w:cs="Arial"/>
+          <w:color w:val="222222"/>
+        </w:rPr>
+      </w:pPr>
+      <w:r>
+        <w:rPr>
+          <w:rFonts w:asciiTheme="minorHAnsi" w:hAnsiTheme="minorHAnsi" w:cs="Arial"/>
+          <w:color w:val="222222"/>
+        </w:rPr>
+        <w:t>Atomic clock preferred, RTC or other Timer may be used</w:t>
+      </w:r>
+    </w:p>
+    <w:p>
+      <w:pPr>
+        <w:pStyle w:val="ListParagraph"/>
+        <w:numPr>
+          <w:ilvl w:val="1"/>
+          <w:numId w:val="1"/>
+        </w:numPr>
+        <w:shd w:val="clear" w:color="auto" w:fill="FFFFFF"/>
+        <w:spacing w:after="0"/>
+        <w:rPr>
+          <w:rFonts w:asciiTheme="minorHAnsi" w:hAnsiTheme="minorHAnsi" w:cs="Arial"/>
+          <w:color w:val="222222"/>
+        </w:rPr>
+      </w:pPr>
+      <w:r>
+        <w:rPr>
+          <w:rFonts w:asciiTheme="minorHAnsi" w:hAnsiTheme="minorHAnsi" w:cs="Arial"/>
+          <w:color w:val="222222"/>
+        </w:rPr>
+        <w:t>Communications systems</w:t>
+      </w:r>
+    </w:p>
+    <w:p>
+      <w:pPr>
+        <w:pStyle w:val="ListParagraph"/>
+        <w:numPr>
+          <w:ilvl w:val="2"/>
+          <w:numId w:val="1"/>
+        </w:numPr>
+        <w:shd w:val="clear" w:color="auto" w:fill="FFFFFF"/>
+        <w:spacing w:after="0"/>
+        <w:rPr>
+          <w:rFonts w:asciiTheme="minorHAnsi" w:hAnsiTheme="minorHAnsi" w:cs="Arial"/>
+          <w:color w:val="222222"/>
+        </w:rPr>
+      </w:pPr>
+      <w:r>
+        <w:rPr>
+          <w:rFonts w:asciiTheme="minorHAnsi" w:hAnsiTheme="minorHAnsi" w:cs="Arial"/>
+          <w:color w:val="222222"/>
+        </w:rPr>
+        <w:t>Radio (to be researched)</w:t>
+      </w:r>
+    </w:p>
+    <w:p>
+      <w:pPr>
+        <w:pStyle w:val="ListParagraph"/>
+        <w:numPr>
+          <w:ilvl w:val="0"/>
+          <w:numId w:val="1"/>
+        </w:numPr>
+        <w:shd w:val="clear" w:color="auto" w:fill="FFFFFF"/>
+        <w:spacing w:after="0"/>
+        <w:rPr>
+          <w:rFonts w:asciiTheme="minorHAnsi" w:hAnsiTheme="minorHAnsi" w:cs="Arial"/>
+          <w:color w:val="222222"/>
+        </w:rPr>
+      </w:pPr>
+      <w:r>
+        <w:rPr>
+          <w:rFonts w:asciiTheme="minorHAnsi" w:hAnsiTheme="minorHAnsi" w:cs="Arial"/>
+          <w:color w:val="222222"/>
+        </w:rPr>
+        <w:t xml:space="preserve">The CubeSat must remain under </w:t>
+      </w:r>
+      <w:r>
+        <w:rPr>
+          <w:rFonts w:asciiTheme="minorHAnsi" w:hAnsiTheme="minorHAnsi" w:cs="Arial"/>
+          <w:color w:val="222222"/>
+        </w:rPr>
+        <w:t>6 kg</w:t>
+      </w:r>
+    </w:p>
+    <w:p>
+      <w:pPr>
+        <w:pStyle w:val="ListParagraph"/>
+        <w:numPr>
+          <w:ilvl w:val="0"/>
+          <w:numId w:val="1"/>
+        </w:numPr>
+        <w:shd w:val="clear" w:color="auto" w:fill="FFFFFF"/>
+        <w:spacing w:after="0"/>
+        <w:rPr>
+          <w:rFonts w:asciiTheme="minorHAnsi" w:hAnsiTheme="minorHAnsi" w:cs="Arial"/>
+          <w:color w:val="222222"/>
+        </w:rPr>
+      </w:pPr>
+      <w:r>
+        <w:rPr>
+          <w:rFonts w:asciiTheme="minorHAnsi" w:hAnsiTheme="minorHAnsi" w:cs="Arial"/>
+          <w:color w:val="222222"/>
+        </w:rPr>
+        <w:t xml:space="preserve">The Hardware we implement must not interfere either electronically, or magnetically with the data collection of the HASP detectors. </w:t>
+      </w:r>
+    </w:p>
+    <w:p>
+      <w:pPr>
+        <w:pStyle w:val="ListParagraph"/>
+        <w:numPr>
+          <w:ilvl w:val="1"/>
+          <w:numId w:val="1"/>
+        </w:numPr>
+        <w:shd w:val="clear" w:color="auto" w:fill="FFFFFF"/>
+        <w:spacing w:after="0"/>
+        <w:rPr>
+          <w:rFonts w:asciiTheme="minorHAnsi" w:hAnsiTheme="minorHAnsi" w:cs="Arial"/>
+          <w:color w:val="222222"/>
+        </w:rPr>
+      </w:pPr>
+      <w:r>
+        <w:rPr>
+          <w:rFonts w:asciiTheme="minorHAnsi" w:hAnsiTheme="minorHAnsi" w:cs="Arial"/>
+          <w:color w:val="222222"/>
+        </w:rPr>
+        <w:t xml:space="preserve">Magnetic shielding </w:t>
+      </w:r>
+    </w:p>
+    <w:p>
+      <w:pPr>
+        <w:pStyle w:val="ListParagraph"/>
+        <w:numPr>
+          <w:ilvl w:val="1"/>
+          <w:numId w:val="1"/>
+        </w:numPr>
+        <w:shd w:val="clear" w:color="auto" w:fill="FFFFFF"/>
+        <w:spacing w:after="0"/>
+        <w:rPr>
+          <w:rFonts w:asciiTheme="minorHAnsi" w:hAnsiTheme="minorHAnsi" w:cs="Arial"/>
+          <w:color w:val="222222"/>
+        </w:rPr>
+      </w:pPr>
+      <w:r>
+        <w:rPr>
+          <w:rFonts w:asciiTheme="minorHAnsi" w:hAnsiTheme="minorHAnsi" w:cs="Arial"/>
+          <w:color w:val="222222"/>
+        </w:rPr>
+        <w:t>Electrostatic shielding</w:t>
+      </w:r>
+    </w:p>
+    <w:p>
+      <w:pPr>
+        <w:pStyle w:val="ListParagraph"/>
+        <w:numPr>
+          <w:ilvl w:val="0"/>
+          <w:numId w:val="1"/>
+        </w:numPr>
+        <w:shd w:val="clear" w:color="auto" w:fill="FFFFFF"/>
+        <w:spacing w:after="0"/>
+        <w:rPr>
+          <w:rFonts w:asciiTheme="minorHAnsi" w:hAnsiTheme="minorHAnsi" w:cs="Arial"/>
+          <w:color w:val="222222"/>
+        </w:rPr>
+      </w:pPr>
+      <w:r>
+        <w:rPr>
+          <w:rFonts w:asciiTheme="minorHAnsi" w:hAnsiTheme="minorHAnsi" w:cs="Arial"/>
+          <w:color w:val="222222"/>
+        </w:rPr>
+        <w:t>If possible, and at no detriment to the HASP experiment, we may be able to Share data hardware (</w:t>
+      </w:r>
+      <w:proofErr w:type="spellStart"/>
+      <w:r>
+        <w:rPr>
+          <w:rFonts w:asciiTheme="minorHAnsi" w:hAnsiTheme="minorHAnsi" w:cs="Arial"/>
+          <w:color w:val="222222"/>
+        </w:rPr>
+        <w:t>ie</w:t>
+      </w:r>
+      <w:proofErr w:type="spellEnd"/>
+      <w:r>
+        <w:rPr>
+          <w:rFonts w:asciiTheme="minorHAnsi" w:hAnsiTheme="minorHAnsi" w:cs="Arial"/>
+          <w:color w:val="222222"/>
+        </w:rPr>
+        <w:t xml:space="preserve">. GPS, IMU, ATOMIC Clock data with the HASP module to streamline CubeSat system. </w:t>
+      </w:r>
+    </w:p>
+    <w:p>
+      <w:pPr>
+        <w:pStyle w:val="ListParagraph"/>
+        <w:numPr>
+          <w:ilvl w:val="1"/>
+          <w:numId w:val="1"/>
+        </w:numPr>
+        <w:shd w:val="clear" w:color="auto" w:fill="FFFFFF"/>
+        <w:spacing w:after="0"/>
+        <w:rPr>
+          <w:rFonts w:asciiTheme="minorHAnsi" w:hAnsiTheme="minorHAnsi" w:cs="Arial"/>
+          <w:color w:val="222222"/>
+        </w:rPr>
+      </w:pPr>
+      <w:r>
+        <w:rPr>
+          <w:rFonts w:asciiTheme="minorHAnsi" w:hAnsiTheme="minorHAnsi" w:cs="Arial"/>
+          <w:color w:val="222222"/>
+        </w:rPr>
+        <w:t>This would exclude the use of redundant hardware unless absolutely necessary for experimental purposes.</w:t>
+      </w:r>
+    </w:p>
+    <w:p>
+      <w:pPr>
+        <w:pStyle w:val="ListParagraph"/>
+        <w:numPr>
+          <w:ilvl w:val="0"/>
+          <w:numId w:val="1"/>
+        </w:numPr>
+        <w:shd w:val="clear" w:color="auto" w:fill="FFFFFF"/>
+        <w:spacing w:after="0"/>
+        <w:rPr>
+          <w:rFonts w:asciiTheme="minorHAnsi" w:hAnsiTheme="minorHAnsi" w:cs="Arial"/>
+          <w:color w:val="222222"/>
+        </w:rPr>
+      </w:pPr>
+      <w:r>
+        <w:rPr>
+          <w:rFonts w:asciiTheme="minorHAnsi" w:hAnsiTheme="minorHAnsi" w:cs="Arial"/>
+          <w:color w:val="222222"/>
+        </w:rPr>
+        <w:t>We need to create/acquire a testing environment suitable for the following:</w:t>
+      </w:r>
+    </w:p>
+    <w:p>
+      <w:pPr>
+        <w:pStyle w:val="ListParagraph"/>
+        <w:numPr>
+          <w:ilvl w:val="1"/>
+          <w:numId w:val="1"/>
+        </w:numPr>
+        <w:shd w:val="clear" w:color="auto" w:fill="FFFFFF"/>
+        <w:spacing w:after="0"/>
+        <w:rPr>
+          <w:rFonts w:asciiTheme="minorHAnsi" w:hAnsiTheme="minorHAnsi" w:cs="Arial"/>
+          <w:color w:val="222222"/>
+        </w:rPr>
+      </w:pPr>
+      <w:r>
+        <w:rPr>
+          <w:rFonts w:asciiTheme="minorHAnsi" w:hAnsiTheme="minorHAnsi" w:cs="Arial"/>
+          <w:color w:val="222222"/>
+        </w:rPr>
+        <w:t xml:space="preserve">Vibration testing simulating launch </w:t>
+      </w:r>
+      <w:r>
+        <w:rPr>
+          <w:rFonts w:asciiTheme="minorHAnsi" w:hAnsiTheme="minorHAnsi" w:cs="Arial"/>
+          <w:color w:val="222222"/>
+        </w:rPr>
+        <w:t>characteristics</w:t>
+      </w:r>
+    </w:p>
+    <w:p>
+      <w:pPr>
+        <w:pStyle w:val="ListParagraph"/>
+        <w:numPr>
+          <w:ilvl w:val="1"/>
+          <w:numId w:val="1"/>
+        </w:numPr>
+        <w:shd w:val="clear" w:color="auto" w:fill="FFFFFF"/>
+        <w:spacing w:after="0"/>
+        <w:rPr>
+          <w:rFonts w:asciiTheme="minorHAnsi" w:hAnsiTheme="minorHAnsi" w:cs="Arial"/>
+          <w:color w:val="222222"/>
+        </w:rPr>
+      </w:pPr>
+      <w:r>
+        <w:rPr>
+          <w:rFonts w:asciiTheme="minorHAnsi" w:hAnsiTheme="minorHAnsi" w:cs="Arial"/>
+          <w:color w:val="222222"/>
+        </w:rPr>
+        <w:t>Thermal/vacuum properties that simulate LEO environment</w:t>
+      </w:r>
+    </w:p>
+    <w:p>
+      <w:pPr>
+        <w:pStyle w:val="ListParagraph"/>
+        <w:shd w:val="clear" w:color="auto" w:fill="FFFFFF"/>
+        <w:spacing w:after="0"/>
+        <w:ind w:left="1440"/>
+        <w:rPr>
+          <w:rFonts w:asciiTheme="minorHAnsi" w:hAnsiTheme="minorHAnsi" w:cs="Arial"/>
+          <w:color w:val="222222"/>
+        </w:rPr>
+      </w:pPr>
     </w:p>
     <w:p>
       <w:pPr>
@@ -1460,6 +1455,15 @@
     <w:basedOn w:val="DefaultParagraphFont"/>
     <w:rsid w:val="006A5DA1"/>
   </w:style>
+  <w:style w:type="paragraph" w:styleId="NoSpacing">
+    <w:name w:val="No Spacing"/>
+    <w:uiPriority w:val="1"/>
+    <w:qFormat/>
+    <w:rsid w:val="00FB3CA6"/>
+    <w:pPr>
+      <w:spacing w:after="0" w:line="240" w:lineRule="auto"/>
+    </w:pPr>
+  </w:style>
 </w:styles>
 </file>
 

</xml_diff>